<commit_message>
cleaned up codebase, added extra line to model prompt
</commit_message>
<xml_diff>
--- a/chromadb_test/model_output/output_high_level_report/docx_output.docx
+++ b/chromadb_test/model_output/output_high_level_report/docx_output.docx
@@ -18,7 +18,12 @@
     </w:p>
     <w:p>
       <w:r>
-        <w:t>The network contains various systems, including but not limited to Bare Bones Software Yojimbo, TextWrangler, BBEdit, Loggrove, Opcenter Execution Discrete, Opcenter Execution Foundation, Opcenter Execution Process, SIMATIC IT LMS, SIMATIC IT Production Suite, and Soft Starter ES. These systems are utilized for various purposes, including productivity and monitoring.</w:t>
+        <w:br/>
+      </w:r>
+    </w:p>
+    <w:p>
+      <w:r>
+        <w:t>The network consists of various systems that require regular updates to maintain their security and functionality. These systems include code/stable, ure/stable-security, git-man/stable-security, and git/stable-security. Each system has its own set of patches available for deployment.</w:t>
         <w:br/>
       </w:r>
     </w:p>
@@ -35,7 +40,7 @@
     </w:p>
     <w:p>
       <w:r>
-        <w:t>The following patches are pending:</w:t>
+        <w:t>Pending Updates:</w:t>
         <w:br/>
       </w:r>
     </w:p>
@@ -46,7 +51,36 @@
     </w:p>
     <w:p>
       <w:r>
-        <w:t>- Code/stable 1.99.0-1743632463 (amd64) is upgradable from 1.98.2-1741788907. This patch relates to a Stack-based Buffer Overflow vulnerability and is considered high risk due to its potential impact on system security.</w:t>
+        <w:t>* Code/stable: 1.99.0-1743632463 (upgradable from 1.98.2-1741788907)</w:t>
+        <w:br/>
+      </w:r>
+    </w:p>
+    <w:p>
+      <w:r>
+        <w:t>* Ure/stable-security: 4:7.4.7-1+deb12u6 (upgradable from 4:7.4.7-1+deb12u5)</w:t>
+        <w:br/>
+      </w:r>
+    </w:p>
+    <w:p>
+      <w:r>
+        <w:t>* Git-man/stable-security: 1:2.39.5-0+deb12u2 (upgradable from 1:2.39.5-0+deb12u1)</w:t>
+        <w:br/>
+      </w:r>
+    </w:p>
+    <w:p>
+      <w:r>
+        <w:t>* Git/stable-security: 1:2.39.5-0+deb12u2 (upgradable from 1:2.39.5-0+deb12u1)</w:t>
+        <w:br/>
+      </w:r>
+    </w:p>
+    <w:p>
+      <w:r>
+        <w:br/>
+      </w:r>
+    </w:p>
+    <w:p>
+      <w:r>
+        <w:t>These updates are security-related and should be prioritized for deployment.</w:t>
         <w:br/>
       </w:r>
     </w:p>
@@ -63,7 +97,12 @@
     </w:p>
     <w:p>
       <w:r>
-        <w:t>To ensure compliance with RMF controls, the following actions are recommended:</w:t>
+        <w:br/>
+      </w:r>
+    </w:p>
+    <w:p>
+      <w:r>
+        <w:t>To ensure compliance with the Risk Management Framework (RMF), it is essential to follow these guidelines:</w:t>
         <w:br/>
       </w:r>
     </w:p>
@@ -74,31 +113,46 @@
     </w:p>
     <w:p>
       <w:r>
-        <w:t>- Identify: Conduct regular vulnerability assessments to identify potential security risks.</w:t>
+        <w:t>* Flaw Remediation: Review and assess updates regularly to identify and remediate any security flaws or vulnerabilities.</w:t>
         <w:br/>
       </w:r>
     </w:p>
     <w:p>
       <w:r>
-        <w:t>- Report: Document and report all identified vulnerabilities and associated patches to management.</w:t>
+        <w:t>* Identification, Reporting, Corrective Action:</w:t>
         <w:br/>
       </w:r>
     </w:p>
     <w:p>
       <w:r>
-        <w:t>- Flaw Remediation in Place (FRiP): Implement patch deployments in place to minimize downtime and ensure business continuity.</w:t>
+        <w:tab/>
+        <w:t>+ Identify potential security risks through vulnerability checks and patch assessments.</w:t>
         <w:br/>
       </w:r>
     </w:p>
     <w:p>
       <w:r>
-        <w:t>- Configuration Management: Establish a centralized configuration management system to track and monitor patch implementations across the network.</w:t>
+        <w:tab/>
+        <w:t>+ Report findings to the relevant authorities, such as management and IT teams.</w:t>
         <w:br/>
       </w:r>
     </w:p>
     <w:p>
       <w:r>
-        <w:t>- Vulnerability Checks: Regularly conduct vulnerability scans to identify potential security risks and implement corrective actions.</w:t>
+        <w:tab/>
+        <w:t>+ Implement corrective actions to address identified risks.</w:t>
+        <w:br/>
+      </w:r>
+    </w:p>
+    <w:p>
+      <w:r>
+        <w:t>* Configuration Management: Ensure that system configurations are up-to-date and secure by regularly reviewing and updating configuration files.</w:t>
+        <w:br/>
+      </w:r>
+    </w:p>
+    <w:p>
+      <w:r>
+        <w:t>* Vulnerability Checks: Regularly perform vulnerability checks to identify potential security risks and prioritize patch deployment accordingly.</w:t>
         <w:br/>
       </w:r>
     </w:p>
@@ -115,19 +169,24 @@
     </w:p>
     <w:p>
       <w:r>
-        <w:t>1. Review and Assess Updates</w:t>
         <w:br/>
       </w:r>
     </w:p>
     <w:p>
       <w:r>
-        <w:t>2. Scheduling patch deployments</w:t>
+        <w:t>1. Review and Assess Updates: Schedule a review of the pending updates to assess their relevance and priority for deployment.</w:t>
         <w:br/>
       </w:r>
     </w:p>
     <w:p>
       <w:r>
-        <w:t>3. Guidance for update documentation</w:t>
+        <w:t>2. Scheduling Patch Deployments: Develop a plan to schedule patch deployments, ensuring that critical systems are updated first.</w:t>
+        <w:br/>
+      </w:r>
+    </w:p>
+    <w:p>
+      <w:r>
+        <w:t>3. Update Documentation: Maintain accurate documentation on system configurations, patch deployments, and vulnerability checks.</w:t>
         <w:br/>
       </w:r>
     </w:p>
@@ -144,7 +203,12 @@
     </w:p>
     <w:p>
       <w:r>
-        <w:t>The pending patches pose a significant risk to system security, particularly due to the presence of Stack-based Buffer Overflow vulnerabilities. If not addressed promptly, these vulnerabilities could lead to unauthorized access, data corruption, or denial-of-service attacks.</w:t>
+        <w:br/>
+      </w:r>
+    </w:p>
+    <w:p>
+      <w:r>
+        <w:t>The potential risk associated with these pending updates is moderate to high, depending on the severity of the vulnerabilities addressed by each update. The impact level is significant, as these updates address security-related flaws that could compromise system integrity or lead to data breaches.</w:t>
         <w:br/>
       </w:r>
     </w:p>
@@ -155,7 +219,7 @@
     </w:p>
     <w:p>
       <w:r>
-        <w:t>If implemented in place, the risks associated with this patch are mitigated as follows:</w:t>
+        <w:t>Mitigation plan:</w:t>
         <w:br/>
       </w:r>
     </w:p>
@@ -166,19 +230,19 @@
     </w:p>
     <w:p>
       <w:r>
-        <w:t>- The patch addresses a known vulnerability that, if exploited, could result in unauthorized access to system resources.</w:t>
+        <w:t>* Prioritize patch deployment based on the severity of the vulnerabilities.</w:t>
         <w:br/>
       </w:r>
     </w:p>
     <w:p>
       <w:r>
-        <w:t>- Prompt implementation of this patch ensures business continuity and minimizes downtime.</w:t>
+        <w:t>* Conduct regular vulnerability checks to identify and remediate any new risks.</w:t>
         <w:br/>
       </w:r>
     </w:p>
     <w:p>
       <w:r>
-        <w:t>- Regular vulnerability assessments will continue to monitor for potential security risks.</w:t>
+        <w:t>* Implement additional security measures, such as encryption or firewalls, if necessary.</w:t>
         <w:br/>
       </w:r>
     </w:p>
@@ -189,7 +253,7 @@
     </w:p>
     <w:p>
       <w:r>
-        <w:t>Please note that the identified vulnerabilities exist within certain products only and are not widespread across all systems.</w:t>
+        <w:t>It is essential to address these pending updates promptly to minimize the risk of security breaches and ensure compliance with RMF controls.</w:t>
       </w:r>
     </w:p>
     <w:sectPr>

</xml_diff>

<commit_message>
modified modelfile / cleaned up output
</commit_message>
<xml_diff>
--- a/chromadb_test/model_output/output_high_level_report/docx_output.docx
+++ b/chromadb_test/model_output/output_high_level_report/docx_output.docx
@@ -18,12 +18,7 @@
     </w:p>
     <w:p>
       <w:r>
-        <w:br/>
-      </w:r>
-    </w:p>
-    <w:p>
-      <w:r>
-        <w:t>The network consists of various systems that require regular updates to maintain their security and functionality. These systems include code/stable, ure/stable-security, git-man/stable-security, and git/stable-security. Each system has its own set of patches available for deployment.</w:t>
+        <w:t>The network consists of various systems, including code/stable, ure/stable-security, git-man/stable-security, and git/stable-security, which are part of the Linux operating system. These systems are interconnected and share resources, making patching a crucial aspect of maintaining system security.</w:t>
         <w:br/>
       </w:r>
     </w:p>
@@ -46,30 +41,25 @@
     </w:p>
     <w:p>
       <w:r>
+        <w:t>- code/stable: 1.99.0-1743632463 (upgradable from 1.98.2-1741788907)</w:t>
         <w:br/>
       </w:r>
     </w:p>
     <w:p>
       <w:r>
-        <w:t>* Code/stable: 1.99.0-1743632463 (upgradable from 1.98.2-1741788907)</w:t>
+        <w:t>- ure/stable-security: 4:7.4.7-1+deb12u6 (upgradable from 4:7.4.7-1+deb12u5)</w:t>
         <w:br/>
       </w:r>
     </w:p>
     <w:p>
       <w:r>
-        <w:t>* Ure/stable-security: 4:7.4.7-1+deb12u6 (upgradable from 4:7.4.7-1+deb12u5)</w:t>
+        <w:t>- git-man/stable-security: 1:2.39.5-0+deb12u2 (upgradable from 1:2.39.5-0+deb12u1)</w:t>
         <w:br/>
       </w:r>
     </w:p>
     <w:p>
       <w:r>
-        <w:t>* Git-man/stable-security: 1:2.39.5-0+deb12u2 (upgradable from 1:2.39.5-0+deb12u1)</w:t>
-        <w:br/>
-      </w:r>
-    </w:p>
-    <w:p>
-      <w:r>
-        <w:t>* Git/stable-security: 1:2.39.5-0+deb12u2 (upgradable from 1:2.39.5-0+deb12u1)</w:t>
+        <w:t>- git/stable-security: 1:2.39.5-0+deb12u2 (upgradable from 1:2.39.5-0+deb12u1)</w:t>
         <w:br/>
       </w:r>
     </w:p>
@@ -80,7 +70,7 @@
     </w:p>
     <w:p>
       <w:r>
-        <w:t>These updates are security-related and should be prioritized for deployment.</w:t>
+        <w:t>All pending updates are related to security patches, which is essential for protecting the systems against potential vulnerabilities.</w:t>
         <w:br/>
       </w:r>
     </w:p>
@@ -97,12 +87,7 @@
     </w:p>
     <w:p>
       <w:r>
-        <w:br/>
-      </w:r>
-    </w:p>
-    <w:p>
-      <w:r>
-        <w:t>To ensure compliance with the Risk Management Framework (RMF), it is essential to follow these guidelines:</w:t>
+        <w:t>The network should prioritize compliance with RMF controls by:</w:t>
         <w:br/>
       </w:r>
     </w:p>
@@ -113,46 +98,25 @@
     </w:p>
     <w:p>
       <w:r>
-        <w:t>* Flaw Remediation: Review and assess updates regularly to identify and remediate any security flaws or vulnerabilities.</w:t>
+        <w:t>1. **Flaw Remediation**: Apply security patches in a timely manner to address identified vulnerabilities.</w:t>
         <w:br/>
       </w:r>
     </w:p>
     <w:p>
       <w:r>
-        <w:t>* Identification, Reporting, Corrective Action:</w:t>
+        <w:t>2. **Identification and Reporting/Corrective Action**: Monitor system updates, identify potential threats, and report findings to management for prompt action.</w:t>
         <w:br/>
       </w:r>
     </w:p>
     <w:p>
       <w:r>
-        <w:tab/>
-        <w:t>+ Identify potential security risks through vulnerability checks and patch assessments.</w:t>
+        <w:t>3. **Configuration Management**: Ensure that patching is properly documented and tracked to maintain system consistency and accuracy.</w:t>
         <w:br/>
       </w:r>
     </w:p>
     <w:p>
       <w:r>
-        <w:tab/>
-        <w:t>+ Report findings to the relevant authorities, such as management and IT teams.</w:t>
-        <w:br/>
-      </w:r>
-    </w:p>
-    <w:p>
-      <w:r>
-        <w:tab/>
-        <w:t>+ Implement corrective actions to address identified risks.</w:t>
-        <w:br/>
-      </w:r>
-    </w:p>
-    <w:p>
-      <w:r>
-        <w:t>* Configuration Management: Ensure that system configurations are up-to-date and secure by regularly reviewing and updating configuration files.</w:t>
-        <w:br/>
-      </w:r>
-    </w:p>
-    <w:p>
-      <w:r>
-        <w:t>* Vulnerability Checks: Regularly perform vulnerability checks to identify potential security risks and prioritize patch deployment accordingly.</w:t>
+        <w:t>4. **Vulnerability Checks**: Regularly perform vulnerability assessments to ensure the systems are up-to-date and secure.</w:t>
         <w:br/>
       </w:r>
     </w:p>
@@ -169,24 +133,19 @@
     </w:p>
     <w:p>
       <w:r>
+        <w:t>1. **Review and Assess Updates**: Review pending updates, assess their relevance to security, and prioritize patching accordingly.</w:t>
         <w:br/>
       </w:r>
     </w:p>
     <w:p>
       <w:r>
-        <w:t>1. Review and Assess Updates: Schedule a review of the pending updates to assess their relevance and priority for deployment.</w:t>
+        <w:t>2. **Scheduling patch deployments**: Schedule and implement patch deployments in an orderly manner, minimizing downtime and ensuring minimal disruption to system operations.</w:t>
         <w:br/>
       </w:r>
     </w:p>
     <w:p>
       <w:r>
-        <w:t>2. Scheduling Patch Deployments: Develop a plan to schedule patch deployments, ensuring that critical systems are updated first.</w:t>
-        <w:br/>
-      </w:r>
-    </w:p>
-    <w:p>
-      <w:r>
-        <w:t>3. Update Documentation: Maintain accurate documentation on system configurations, patch deployments, and vulnerability checks.</w:t>
+        <w:t>3.**Update documentation**: Maintain accurate records of patches applied, including the reasons for application and any post-patch assessments or testing.</w:t>
         <w:br/>
       </w:r>
     </w:p>
@@ -203,12 +162,7 @@
     </w:p>
     <w:p>
       <w:r>
-        <w:br/>
-      </w:r>
-    </w:p>
-    <w:p>
-      <w:r>
-        <w:t>The potential risk associated with these pending updates is moderate to high, depending on the severity of the vulnerabilities addressed by each update. The impact level is significant, as these updates address security-related flaws that could compromise system integrity or lead to data breaches.</w:t>
+        <w:t>The potential risk associated with not applying pending security patches is significant, as it leaves the systems vulnerable to exploitation by malicious actors. The impact level is high due to the interconnected nature of system resources and the potential for sensitive data compromise. To mitigate this risk:</w:t>
         <w:br/>
       </w:r>
     </w:p>
@@ -219,7 +173,19 @@
     </w:p>
     <w:p>
       <w:r>
-        <w:t>Mitigation plan:</w:t>
+        <w:t>1. Prioritize patching all pending updates within a reasonable timeframe.</w:t>
+        <w:br/>
+      </w:r>
+    </w:p>
+    <w:p>
+      <w:r>
+        <w:t>2. Continuously monitor system performance and security status for any signs of vulnerability or threat.</w:t>
+        <w:br/>
+      </w:r>
+    </w:p>
+    <w:p>
+      <w:r>
+        <w:t>3. Ensure that patching processes are properly documented, tracked, and reviewed to maintain system integrity.</w:t>
         <w:br/>
       </w:r>
     </w:p>
@@ -230,30 +196,7 @@
     </w:p>
     <w:p>
       <w:r>
-        <w:t>* Prioritize patch deployment based on the severity of the vulnerabilities.</w:t>
-        <w:br/>
-      </w:r>
-    </w:p>
-    <w:p>
-      <w:r>
-        <w:t>* Conduct regular vulnerability checks to identify and remediate any new risks.</w:t>
-        <w:br/>
-      </w:r>
-    </w:p>
-    <w:p>
-      <w:r>
-        <w:t>* Implement additional security measures, such as encryption or firewalls, if necessary.</w:t>
-        <w:br/>
-      </w:r>
-    </w:p>
-    <w:p>
-      <w:r>
-        <w:br/>
-      </w:r>
-    </w:p>
-    <w:p>
-      <w:r>
-        <w:t>It is essential to address these pending updates promptly to minimize the risk of security breaches and ensure compliance with RMF controls.</w:t>
+        <w:t>By following these guidelines and prioritizing compliance with RMF controls, the network can minimize its exposure to potential vulnerabilities and maintain a secure environment for its systems and data.</w:t>
       </w:r>
     </w:p>
     <w:sectPr>

</xml_diff>

<commit_message>
model output tweak, renamed manager_testing.sh, modified modelfile
</commit_message>
<xml_diff>
--- a/chromadb_test/model_output/output_high_level_report/docx_output.docx
+++ b/chromadb_test/model_output/output_high_level_report/docx_output.docx
@@ -18,7 +18,7 @@
     </w:p>
     <w:p>
       <w:r>
-        <w:t>The network consists of various systems, including code/stable, ure/stable-security, git-man/stable-security, and git/stable-security, which are part of the Linux operating system. These systems are interconnected and share resources, making patching a crucial aspect of maintaining system security.</w:t>
+        <w:t>The network is composed of several systems with different update structures. The code/stable and ure/stable-security repositories contain patches for the most recent versions, while the git-man/stable-security and git/stable-security repositories have more stable versions.</w:t>
         <w:br/>
       </w:r>
     </w:p>
@@ -35,31 +35,7 @@
     </w:p>
     <w:p>
       <w:r>
-        <w:t>Pending Updates:</w:t>
-        <w:br/>
-      </w:r>
-    </w:p>
-    <w:p>
-      <w:r>
-        <w:t>- code/stable: 1.99.0-1743632463 (upgradable from 1.98.2-1741788907)</w:t>
-        <w:br/>
-      </w:r>
-    </w:p>
-    <w:p>
-      <w:r>
-        <w:t>- ure/stable-security: 4:7.4.7-1+deb12u6 (upgradable from 4:7.4.7-1+deb12u5)</w:t>
-        <w:br/>
-      </w:r>
-    </w:p>
-    <w:p>
-      <w:r>
-        <w:t>- git-man/stable-security: 1:2.39.5-0+deb12u2 (upgradable from 1:2.39.5-0+deb12u1)</w:t>
-        <w:br/>
-      </w:r>
-    </w:p>
-    <w:p>
-      <w:r>
-        <w:t>- git/stable-security: 1:2.39.5-0+deb12u2 (upgradable from 1:2.39.5-0+deb12u1)</w:t>
+        <w:t xml:space="preserve">There are pending updates available for the following systems: </w:t>
         <w:br/>
       </w:r>
     </w:p>
@@ -70,7 +46,36 @@
     </w:p>
     <w:p>
       <w:r>
-        <w:t>All pending updates are related to security patches, which is essential for protecting the systems against potential vulnerabilities.</w:t>
+        <w:t>- code/stable 1.99.0-1743632463 amd64</w:t>
+        <w:br/>
+      </w:r>
+    </w:p>
+    <w:p>
+      <w:r>
+        <w:t xml:space="preserve">- ure/stable-security 4:7.4.7-1+deb12u6 amd64 </w:t>
+        <w:br/>
+      </w:r>
+    </w:p>
+    <w:p>
+      <w:r>
+        <w:t xml:space="preserve">- git-man/stable-security 1:2.39.5-0+deb12u2 all </w:t>
+        <w:br/>
+      </w:r>
+    </w:p>
+    <w:p>
+      <w:r>
+        <w:t xml:space="preserve">- git/stable-security 1:2.39.5-0+deb12u2 amd64 </w:t>
+        <w:br/>
+      </w:r>
+    </w:p>
+    <w:p>
+      <w:r>
+        <w:br/>
+      </w:r>
+    </w:p>
+    <w:p>
+      <w:r>
+        <w:t>These updates are currently in the process of being reviewed and verified.</w:t>
         <w:br/>
       </w:r>
     </w:p>
@@ -87,7 +92,7 @@
     </w:p>
     <w:p>
       <w:r>
-        <w:t>The network should prioritize compliance with RMF controls by:</w:t>
+        <w:t>To ensure compliance with the Risk Management Framework (RMF), it is essential to identify, report, and take corrective action on any vulnerabilities found. The following steps should be taken:</w:t>
         <w:br/>
       </w:r>
     </w:p>
@@ -98,25 +103,30 @@
     </w:p>
     <w:p>
       <w:r>
-        <w:t>1. **Flaw Remediation**: Apply security patches in a timely manner to address identified vulnerabilities.</w:t>
+        <w:t>- Identification: Identify the affected systems and their corresponding patch versions.</w:t>
         <w:br/>
       </w:r>
     </w:p>
     <w:p>
       <w:r>
-        <w:t>2. **Identification and Reporting/Corrective Action**: Monitor system updates, identify potential threats, and report findings to management for prompt action.</w:t>
+        <w:t>- Reporting: Document the identified vulnerabilities, including the potential impact level and mitigation plan.</w:t>
         <w:br/>
       </w:r>
     </w:p>
     <w:p>
       <w:r>
-        <w:t>3. **Configuration Management**: Ensure that patching is properly documented and tracked to maintain system consistency and accuracy.</w:t>
+        <w:t>- Corrective Action: Apply the necessary patches to remediate the vulnerabilities.</w:t>
         <w:br/>
       </w:r>
     </w:p>
     <w:p>
       <w:r>
-        <w:t>4. **Vulnerability Checks**: Regularly perform vulnerability assessments to ensure the systems are up-to-date and secure.</w:t>
+        <w:br/>
+      </w:r>
+    </w:p>
+    <w:p>
+      <w:r>
+        <w:t>In this scenario, the identified vulnerabilities include Command Injection in certain Git repositories and a lack of certificate validation in CODESYS Git. Proper configuration management and vulnerability checks should be implemented to prevent similar incidents in the future.</w:t>
         <w:br/>
       </w:r>
     </w:p>
@@ -133,19 +143,30 @@
     </w:p>
     <w:p>
       <w:r>
-        <w:t>1. **Review and Assess Updates**: Review pending updates, assess their relevance to security, and prioritize patching accordingly.</w:t>
+        <w:t>The following actions are recommended to ensure the successful implementation of the patch:</w:t>
         <w:br/>
       </w:r>
     </w:p>
     <w:p>
       <w:r>
-        <w:t>2. **Scheduling patch deployments**: Schedule and implement patch deployments in an orderly manner, minimizing downtime and ensuring minimal disruption to system operations.</w:t>
         <w:br/>
       </w:r>
     </w:p>
     <w:p>
       <w:r>
-        <w:t>3.**Update documentation**: Maintain accurate records of patches applied, including the reasons for application and any post-patch assessments or testing.</w:t>
+        <w:t>- Review and assess the updates available for all systems.</w:t>
+        <w:br/>
+      </w:r>
+    </w:p>
+    <w:p>
+      <w:r>
+        <w:t>- Schedule the deployment of patches for each system, ensuring that no system is left without an update.</w:t>
+        <w:br/>
+      </w:r>
+    </w:p>
+    <w:p>
+      <w:r>
+        <w:t>- Update documentation to reflect any changes or modifications made during the patching process.</w:t>
         <w:br/>
       </w:r>
     </w:p>
@@ -162,7 +183,7 @@
     </w:p>
     <w:p>
       <w:r>
-        <w:t>The potential risk associated with not applying pending security patches is significant, as it leaves the systems vulnerable to exploitation by malicious actors. The impact level is high due to the interconnected nature of system resources and the potential for sensitive data compromise. To mitigate this risk:</w:t>
+        <w:t>The network is at risk due to several identified vulnerabilities. The potential impact level is moderate to high, depending on the severity and extent of the vulnerability. The mitigation plan includes applying necessary patches, configuring systems for proper security, and implementing vulnerability checks. Regular monitoring and review are essential to ensure the effectiveness of these measures.</w:t>
         <w:br/>
       </w:r>
     </w:p>
@@ -173,30 +194,7 @@
     </w:p>
     <w:p>
       <w:r>
-        <w:t>1. Prioritize patching all pending updates within a reasonable timeframe.</w:t>
-        <w:br/>
-      </w:r>
-    </w:p>
-    <w:p>
-      <w:r>
-        <w:t>2. Continuously monitor system performance and security status for any signs of vulnerability or threat.</w:t>
-        <w:br/>
-      </w:r>
-    </w:p>
-    <w:p>
-      <w:r>
-        <w:t>3. Ensure that patching processes are properly documented, tracked, and reviewed to maintain system integrity.</w:t>
-        <w:br/>
-      </w:r>
-    </w:p>
-    <w:p>
-      <w:r>
-        <w:br/>
-      </w:r>
-    </w:p>
-    <w:p>
-      <w:r>
-        <w:t>By following these guidelines and prioritizing compliance with RMF controls, the network can minimize its exposure to potential vulnerabilities and maintain a secure environment for its systems and data.</w:t>
+        <w:t>In this scenario, the potential risk is due to the lack of certificate validation in CODESYS Git and other vulnerabilities found in various repositories. The impact level is moderate to high, as unauthorized access or manipulation of sensitive data could occur if not addressed promptly.</w:t>
       </w:r>
     </w:p>
     <w:sectPr>

</xml_diff>

<commit_message>
potential no update hallucination fix
</commit_message>
<xml_diff>
--- a/chromadb_test/model_output/output_high_level_report/docx_output.docx
+++ b/chromadb_test/model_output/output_high_level_report/docx_output.docx
@@ -12,7 +12,7 @@
     </w:p>
     <w:p>
       <w:r>
-        <w:t>Created April 16, 2025 at 16:28:41</w:t>
+        <w:t>Created April 26, 2025 at 10:47:32</w:t>
       </w:r>
     </w:p>
     <w:p/>
@@ -26,7 +26,7 @@
     </w:p>
     <w:p>
       <w:r>
-        <w:t>The network consists of multiple systems with various software components, including code/stable, ure/stable-security, git-man/stable-security, and git/stable-security.</w:t>
+        <w:t>The system is currently undergoing updates to ensure compliance with existing regulations.</w:t>
       </w:r>
     </w:p>
     <w:p/>
@@ -40,40 +40,7 @@
     </w:p>
     <w:p>
       <w:r>
-        <w:t>There are several pending updates available for the systems in the network. The status is as follows:</w:t>
-      </w:r>
-    </w:p>
-    <w:p/>
-    <w:p>
-      <w:pPr>
-        <w:pStyle w:val="ListBullet"/>
-      </w:pPr>
-      <w:r>
-        <w:t>code/stable: Upgradable from 1.98.2-1741788907 to 1.99.0-1743632463</w:t>
-      </w:r>
-    </w:p>
-    <w:p>
-      <w:pPr>
-        <w:pStyle w:val="ListBullet"/>
-      </w:pPr>
-      <w:r>
-        <w:t>ure/stable-security: Upgradable from 4:7.4.7-1+deb12u5 to 4:7.4.7-1+deb12u6</w:t>
-      </w:r>
-    </w:p>
-    <w:p>
-      <w:pPr>
-        <w:pStyle w:val="ListBullet"/>
-      </w:pPr>
-      <w:r>
-        <w:t>git-man/stable-security: Already up-to-date with version 1:2.39.5-0+deb12u2</w:t>
-      </w:r>
-    </w:p>
-    <w:p>
-      <w:pPr>
-        <w:pStyle w:val="ListBullet"/>
-      </w:pPr>
-      <w:r>
-        <w:t>git/stable-security: Upgradable from 1:2.39.5-0+deb12u1 to 1:2.39.5-0+deb12u2</w:t>
+        <w:t>No updates are available at this time, as no Debian/Windows update information was found in the provided list of CVEs.</w:t>
       </w:r>
     </w:p>
     <w:p/>
@@ -87,50 +54,19 @@
     </w:p>
     <w:p>
       <w:r>
-        <w:t>Based on the available patch information, several vulnerability patches are necessary for systems in the network:</w:t>
-      </w:r>
-    </w:p>
-    <w:p/>
-    <w:p>
-      <w:pPr>
-        <w:pStyle w:val="ListBullet"/>
-      </w:pPr>
-      <w:r>
-        <w:t>Systems running git should have a certificate validation feature enabled to prevent man-in-the-middle attacks.</w:t>
-      </w:r>
-    </w:p>
-    <w:p>
-      <w:pPr>
-        <w:pStyle w:val="ListBullet"/>
-      </w:pPr>
-      <w:r>
-        <w:t>Some GitLab versions may be vulnerable to repository exposure due to insecure direct object references.</w:t>
-      </w:r>
-    </w:p>
-    <w:p>
-      <w:pPr>
-        <w:pStyle w:val="ListBullet"/>
-      </w:pPr>
-      <w:r>
-        <w:t>Certain components like CODESYS Git and Loggrove require updates to prevent security vulnerabilities.</w:t>
+        <w:t>In order to proceed with the RMF process for OS patch management, it's recommended that identification, reporting, and corrective action be conducted first. This involves checking for vulnerabilities and implementing patches as needed.</w:t>
       </w:r>
     </w:p>
     <w:p/>
     <w:p>
       <w:r>
-        <w:t>It is advised that these vulnerabilities be addressed as soon as possible. Flaw remediation can start by enabling certificate validation in git systems, updating GitLab versions, and patching CODESYS Git and Loggrove with the latest available versions.</w:t>
+        <w:t>For configuration management, updates should be documented and tracked to ensure consistency across systems.</w:t>
       </w:r>
     </w:p>
     <w:p/>
     <w:p>
       <w:r>
-        <w:t>Identification, reporting, and corrective actions should involve monitoring system updates for known vulnerability patches and reporting any issues to IT personnel promptly. Configuration management can be improved by maintaining clear records of software updates and ensuring that all necessary patches are applied consistently across systems.</w:t>
-      </w:r>
-    </w:p>
-    <w:p/>
-    <w:p>
-      <w:r>
-        <w:t>Regular vulnerability checks can be performed using publicly available patch and CVE information to identify potential risks and plan for mitigation.</w:t>
+        <w:t>Vulnerability checks should also be performed to identify potential risks, but this step is dependent on the availability of relevant information.</w:t>
       </w:r>
     </w:p>
     <w:p/>
@@ -144,17 +80,17 @@
     </w:p>
     <w:p>
       <w:r>
-        <w:t>1. Review and assess the update structure within the network, considering the current patch status summary.</w:t>
+        <w:t>1. Review and assess updates</w:t>
       </w:r>
     </w:p>
     <w:p>
       <w:r>
-        <w:t>2. Schedule patch deployments for code/stable and ure/stable-security based on the availability of patches and system dependencies.</w:t>
+        <w:t>2. Provide scheduling patch deployments, if needed</w:t>
       </w:r>
     </w:p>
     <w:p>
       <w:r>
-        <w:t>3. Develop update documentation that outlines the necessary patches for each system, including any configuration changes required.</w:t>
+        <w:t>3. Provide guidance for update documentation</w:t>
       </w:r>
     </w:p>
     <w:p/>
@@ -168,13 +104,7 @@
     </w:p>
     <w:p>
       <w:r>
-        <w:t>The potential risk associated with these vulnerability patches is significant due to the possibility of unauthorized access or data exposure through insecure systems. The impact level is high because it could lead to loss of sensitive information, business disruption, or reputational damage.</w:t>
-      </w:r>
-    </w:p>
-    <w:p/>
-    <w:p>
-      <w:r>
-        <w:t>To mitigate this risk, it is recommended that all necessary patches be applied as soon as possible and regular vulnerability checks performed to ensure ongoing security. IT personnel should also be trained on the procedures for identifying, reporting, and addressing security vulnerabilities in a timely manner.</w:t>
+        <w:t>No risk assessment is applicable at this time, as there are no pending updates available to assess.</w:t>
       </w:r>
     </w:p>
     <w:sectPr>

</xml_diff>